<commit_message>
Comment code added to test files and hard copy now has all components in it.
</commit_message>
<xml_diff>
--- a/CS1632Deliverable4.docx
+++ b/CS1632Deliverable4.docx
@@ -322,6 +322,18 @@
           <w:u w:val="single"/>
         </w:rPr>
       </w:pPr>
+    </w:p>
+    <w:p>
+      <w:pPr>
+        <w:jc w:val="center"/>
+        <w:rPr>
+          <w:rFonts w:ascii="Times New Roman" w:hAnsi="Times New Roman" w:cs="Times New Roman"/>
+          <w:b/>
+          <w:sz w:val="24"/>
+          <w:szCs w:val="24"/>
+          <w:u w:val="single"/>
+        </w:rPr>
+      </w:pPr>
       <w:r>
         <w:rPr>
           <w:rFonts w:ascii="Times New Roman" w:hAnsi="Times New Roman" w:cs="Times New Roman"/>
@@ -342,204 +354,408 @@
           <w:szCs w:val="24"/>
         </w:rPr>
       </w:pPr>
-    </w:p>
-    <w:p>
-      <w:pPr>
-        <w:rPr>
-          <w:rFonts w:ascii="Times New Roman" w:hAnsi="Times New Roman" w:cs="Times New Roman"/>
-          <w:sz w:val="24"/>
-          <w:szCs w:val="24"/>
-        </w:rPr>
-      </w:pPr>
-    </w:p>
-    <w:p>
-      <w:pPr>
-        <w:rPr>
-          <w:rFonts w:ascii="Times New Roman" w:hAnsi="Times New Roman" w:cs="Times New Roman"/>
-          <w:sz w:val="24"/>
-          <w:szCs w:val="24"/>
-        </w:rPr>
-      </w:pPr>
-    </w:p>
-    <w:p>
-      <w:pPr>
-        <w:rPr>
-          <w:rFonts w:ascii="Times New Roman" w:hAnsi="Times New Roman" w:cs="Times New Roman"/>
-          <w:sz w:val="24"/>
-          <w:szCs w:val="24"/>
-        </w:rPr>
-      </w:pPr>
-    </w:p>
-    <w:p>
-      <w:pPr>
-        <w:rPr>
-          <w:rFonts w:ascii="Times New Roman" w:hAnsi="Times New Roman" w:cs="Times New Roman"/>
-          <w:sz w:val="24"/>
-          <w:szCs w:val="24"/>
-        </w:rPr>
-      </w:pPr>
-    </w:p>
-    <w:p>
-      <w:pPr>
-        <w:rPr>
-          <w:rFonts w:ascii="Times New Roman" w:hAnsi="Times New Roman" w:cs="Times New Roman"/>
-          <w:sz w:val="24"/>
-          <w:szCs w:val="24"/>
-        </w:rPr>
-      </w:pPr>
-    </w:p>
-    <w:p>
-      <w:pPr>
-        <w:rPr>
-          <w:rFonts w:ascii="Times New Roman" w:hAnsi="Times New Roman" w:cs="Times New Roman"/>
-          <w:sz w:val="24"/>
-          <w:szCs w:val="24"/>
-        </w:rPr>
-      </w:pPr>
-    </w:p>
-    <w:p>
-      <w:pPr>
-        <w:rPr>
-          <w:rFonts w:ascii="Times New Roman" w:hAnsi="Times New Roman" w:cs="Times New Roman"/>
-          <w:sz w:val="24"/>
-          <w:szCs w:val="24"/>
-        </w:rPr>
-      </w:pPr>
-    </w:p>
-    <w:p>
-      <w:pPr>
-        <w:rPr>
-          <w:rFonts w:ascii="Times New Roman" w:hAnsi="Times New Roman" w:cs="Times New Roman"/>
-          <w:sz w:val="24"/>
-          <w:szCs w:val="24"/>
-        </w:rPr>
-      </w:pPr>
-    </w:p>
-    <w:p>
-      <w:pPr>
-        <w:rPr>
-          <w:rFonts w:ascii="Times New Roman" w:hAnsi="Times New Roman" w:cs="Times New Roman"/>
-          <w:sz w:val="24"/>
-          <w:szCs w:val="24"/>
-        </w:rPr>
-      </w:pPr>
-    </w:p>
-    <w:p>
-      <w:pPr>
-        <w:rPr>
-          <w:rFonts w:ascii="Times New Roman" w:hAnsi="Times New Roman" w:cs="Times New Roman"/>
-          <w:sz w:val="24"/>
-          <w:szCs w:val="24"/>
-        </w:rPr>
-      </w:pPr>
-    </w:p>
-    <w:p>
-      <w:pPr>
-        <w:rPr>
-          <w:rFonts w:ascii="Times New Roman" w:hAnsi="Times New Roman" w:cs="Times New Roman"/>
-          <w:sz w:val="24"/>
-          <w:szCs w:val="24"/>
-        </w:rPr>
-      </w:pPr>
-    </w:p>
-    <w:p>
-      <w:pPr>
-        <w:rPr>
-          <w:rFonts w:ascii="Times New Roman" w:hAnsi="Times New Roman" w:cs="Times New Roman"/>
-          <w:sz w:val="24"/>
-          <w:szCs w:val="24"/>
-        </w:rPr>
-      </w:pPr>
-    </w:p>
-    <w:p>
-      <w:pPr>
-        <w:rPr>
-          <w:rFonts w:ascii="Times New Roman" w:hAnsi="Times New Roman" w:cs="Times New Roman"/>
-          <w:sz w:val="24"/>
-          <w:szCs w:val="24"/>
-        </w:rPr>
-      </w:pPr>
-    </w:p>
-    <w:p>
-      <w:pPr>
-        <w:rPr>
-          <w:rFonts w:ascii="Times New Roman" w:hAnsi="Times New Roman" w:cs="Times New Roman"/>
-          <w:sz w:val="24"/>
-          <w:szCs w:val="24"/>
-        </w:rPr>
-      </w:pPr>
-    </w:p>
-    <w:p>
-      <w:pPr>
-        <w:rPr>
-          <w:rFonts w:ascii="Times New Roman" w:hAnsi="Times New Roman" w:cs="Times New Roman"/>
-          <w:sz w:val="24"/>
-          <w:szCs w:val="24"/>
-        </w:rPr>
-      </w:pPr>
-    </w:p>
-    <w:p>
-      <w:pPr>
-        <w:rPr>
-          <w:rFonts w:ascii="Times New Roman" w:hAnsi="Times New Roman" w:cs="Times New Roman"/>
-          <w:sz w:val="24"/>
-          <w:szCs w:val="24"/>
-        </w:rPr>
-      </w:pPr>
-    </w:p>
-    <w:p>
-      <w:pPr>
-        <w:rPr>
-          <w:rFonts w:ascii="Times New Roman" w:hAnsi="Times New Roman" w:cs="Times New Roman"/>
-          <w:sz w:val="24"/>
-          <w:szCs w:val="24"/>
-        </w:rPr>
-      </w:pPr>
-    </w:p>
-    <w:p>
-      <w:pPr>
-        <w:rPr>
-          <w:rFonts w:ascii="Times New Roman" w:hAnsi="Times New Roman" w:cs="Times New Roman"/>
-          <w:sz w:val="24"/>
-          <w:szCs w:val="24"/>
-        </w:rPr>
-      </w:pPr>
-    </w:p>
-    <w:p>
-      <w:pPr>
-        <w:rPr>
-          <w:rFonts w:ascii="Times New Roman" w:hAnsi="Times New Roman" w:cs="Times New Roman"/>
-          <w:sz w:val="24"/>
-          <w:szCs w:val="24"/>
-        </w:rPr>
-      </w:pPr>
-    </w:p>
-    <w:p>
-      <w:pPr>
-        <w:rPr>
-          <w:rFonts w:ascii="Times New Roman" w:hAnsi="Times New Roman" w:cs="Times New Roman"/>
-          <w:sz w:val="24"/>
-          <w:szCs w:val="24"/>
-        </w:rPr>
-      </w:pPr>
-    </w:p>
-    <w:p>
-      <w:pPr>
-        <w:rPr>
-          <w:rFonts w:ascii="Times New Roman" w:hAnsi="Times New Roman" w:cs="Times New Roman"/>
-          <w:sz w:val="24"/>
-          <w:szCs w:val="24"/>
-        </w:rPr>
-      </w:pPr>
-    </w:p>
-    <w:p>
-      <w:pPr>
-        <w:rPr>
-          <w:rFonts w:ascii="Times New Roman" w:hAnsi="Times New Roman" w:cs="Times New Roman"/>
-          <w:sz w:val="24"/>
-          <w:szCs w:val="24"/>
-        </w:rPr>
-      </w:pPr>
+      <w:r>
+        <w:rPr>
+          <w:rFonts w:ascii="Times New Roman" w:hAnsi="Times New Roman" w:cs="Times New Roman"/>
+          <w:sz w:val="24"/>
+          <w:szCs w:val="24"/>
+        </w:rPr>
+        <w:t>In order to determine which functions we needed to refactor for this project, we used the Visual VM profiler</w:t>
+      </w:r>
+      <w:r>
+        <w:rPr>
+          <w:rFonts w:ascii="Times New Roman" w:hAnsi="Times New Roman" w:cs="Times New Roman"/>
+          <w:sz w:val="24"/>
+          <w:szCs w:val="24"/>
+        </w:rPr>
+        <w:t xml:space="preserve"> provided to us in the write up of this deliverable.</w:t>
+      </w:r>
+      <w:r>
+        <w:rPr>
+          <w:rFonts w:ascii="Times New Roman" w:hAnsi="Times New Roman" w:cs="Times New Roman"/>
+          <w:sz w:val="24"/>
+          <w:szCs w:val="24"/>
+        </w:rPr>
+        <w:t xml:space="preserve"> Upon running the program with Visual VM open, we determined through the CPU profiler in the software that the </w:t>
+      </w:r>
+      <w:proofErr w:type="spellStart"/>
+      <w:r>
+        <w:rPr>
+          <w:rFonts w:ascii="Times New Roman" w:hAnsi="Times New Roman" w:cs="Times New Roman"/>
+          <w:sz w:val="24"/>
+          <w:szCs w:val="24"/>
+        </w:rPr>
+        <w:t>getFirstMonkey</w:t>
+      </w:r>
+      <w:proofErr w:type="spellEnd"/>
+      <w:r>
+        <w:rPr>
+          <w:rFonts w:ascii="Times New Roman" w:hAnsi="Times New Roman" w:cs="Times New Roman"/>
+          <w:sz w:val="24"/>
+          <w:szCs w:val="24"/>
+        </w:rPr>
+        <w:t xml:space="preserve">, </w:t>
+      </w:r>
+      <w:proofErr w:type="spellStart"/>
+      <w:r>
+        <w:rPr>
+          <w:rFonts w:ascii="Times New Roman" w:hAnsi="Times New Roman" w:cs="Times New Roman"/>
+          <w:sz w:val="24"/>
+          <w:szCs w:val="24"/>
+        </w:rPr>
+        <w:t>stringifyResults</w:t>
+      </w:r>
+      <w:proofErr w:type="spellEnd"/>
+      <w:r>
+        <w:rPr>
+          <w:rFonts w:ascii="Times New Roman" w:hAnsi="Times New Roman" w:cs="Times New Roman"/>
+          <w:sz w:val="24"/>
+          <w:szCs w:val="24"/>
+        </w:rPr>
+        <w:t xml:space="preserve">, and </w:t>
+      </w:r>
+      <w:proofErr w:type="spellStart"/>
+      <w:r>
+        <w:rPr>
+          <w:rFonts w:ascii="Times New Roman" w:hAnsi="Times New Roman" w:cs="Times New Roman"/>
+          <w:sz w:val="24"/>
+          <w:szCs w:val="24"/>
+        </w:rPr>
+        <w:t>generateId</w:t>
+      </w:r>
+      <w:proofErr w:type="spellEnd"/>
+      <w:r>
+        <w:rPr>
+          <w:rFonts w:ascii="Times New Roman" w:hAnsi="Times New Roman" w:cs="Times New Roman"/>
+          <w:sz w:val="24"/>
+          <w:szCs w:val="24"/>
+        </w:rPr>
+        <w:t xml:space="preserve"> functions were the worst three functions based on performance.</w:t>
+      </w:r>
+      <w:r>
+        <w:rPr>
+          <w:rFonts w:ascii="Times New Roman" w:hAnsi="Times New Roman" w:cs="Times New Roman"/>
+          <w:sz w:val="24"/>
+          <w:szCs w:val="24"/>
+        </w:rPr>
+        <w:t xml:space="preserve"> After pinpointing the “hotspots” of the program, we opened up the code to find the three functions chosen to have unnecessary code running. In each of them, the value being returned was not being affected based on the big loops, calculations, and concatenations happening.</w:t>
+      </w:r>
+    </w:p>
+    <w:p>
+      <w:pPr>
+        <w:rPr>
+          <w:rFonts w:ascii="Times New Roman" w:hAnsi="Times New Roman" w:cs="Times New Roman"/>
+          <w:sz w:val="24"/>
+          <w:szCs w:val="24"/>
+        </w:rPr>
+      </w:pPr>
+      <w:r>
+        <w:rPr>
+          <w:rFonts w:ascii="Times New Roman" w:hAnsi="Times New Roman" w:cs="Times New Roman"/>
+          <w:sz w:val="24"/>
+          <w:szCs w:val="24"/>
+        </w:rPr>
+        <w:t xml:space="preserve">First, the </w:t>
+      </w:r>
+      <w:proofErr w:type="spellStart"/>
+      <w:r>
+        <w:rPr>
+          <w:rFonts w:ascii="Times New Roman" w:hAnsi="Times New Roman" w:cs="Times New Roman"/>
+          <w:sz w:val="24"/>
+          <w:szCs w:val="24"/>
+        </w:rPr>
+        <w:t>getFirstMonkey</w:t>
+      </w:r>
+      <w:proofErr w:type="spellEnd"/>
+      <w:r>
+        <w:rPr>
+          <w:rFonts w:ascii="Times New Roman" w:hAnsi="Times New Roman" w:cs="Times New Roman"/>
+          <w:sz w:val="24"/>
+          <w:szCs w:val="24"/>
+        </w:rPr>
+        <w:t xml:space="preserve"> function used a long running for loop and inner for loop to return the first monkey in the monkey list. Therefore, we changed the function to just take the monkey list passed in and find and return the first monkey in the list through the use of the list get function.</w:t>
+      </w:r>
+    </w:p>
+    <w:p>
+      <w:pPr>
+        <w:rPr>
+          <w:rFonts w:ascii="Times New Roman" w:hAnsi="Times New Roman" w:cs="Times New Roman"/>
+          <w:sz w:val="24"/>
+          <w:szCs w:val="24"/>
+        </w:rPr>
+      </w:pPr>
+      <w:r>
+        <w:rPr>
+          <w:rFonts w:ascii="Times New Roman" w:hAnsi="Times New Roman" w:cs="Times New Roman"/>
+          <w:sz w:val="24"/>
+          <w:szCs w:val="24"/>
+        </w:rPr>
+        <w:t xml:space="preserve">Next, in the </w:t>
+      </w:r>
+      <w:proofErr w:type="spellStart"/>
+      <w:r>
+        <w:rPr>
+          <w:rFonts w:ascii="Times New Roman" w:hAnsi="Times New Roman" w:cs="Times New Roman"/>
+          <w:sz w:val="24"/>
+          <w:szCs w:val="24"/>
+        </w:rPr>
+        <w:t>stringifyResults</w:t>
+      </w:r>
+      <w:proofErr w:type="spellEnd"/>
+      <w:r>
+        <w:rPr>
+          <w:rFonts w:ascii="Times New Roman" w:hAnsi="Times New Roman" w:cs="Times New Roman"/>
+          <w:sz w:val="24"/>
+          <w:szCs w:val="24"/>
+        </w:rPr>
+        <w:t xml:space="preserve"> function, there was a very large 50000 iteration loop running that added </w:t>
+      </w:r>
+      <w:r>
+        <w:rPr>
+          <w:rFonts w:ascii="Times New Roman" w:hAnsi="Times New Roman" w:cs="Times New Roman"/>
+          <w:sz w:val="24"/>
+          <w:szCs w:val="24"/>
+        </w:rPr>
+        <w:t xml:space="preserve">50000 @ symbols only to be wiped out from the addition of the printed out current round of the program. Thus, not only did we remove the pointless loop, but we also used </w:t>
+      </w:r>
+      <w:proofErr w:type="spellStart"/>
+      <w:r>
+        <w:rPr>
+          <w:rFonts w:ascii="Times New Roman" w:hAnsi="Times New Roman" w:cs="Times New Roman"/>
+          <w:sz w:val="24"/>
+          <w:szCs w:val="24"/>
+        </w:rPr>
+        <w:t>String.format</w:t>
+      </w:r>
+      <w:proofErr w:type="spellEnd"/>
+      <w:r>
+        <w:rPr>
+          <w:rFonts w:ascii="Times New Roman" w:hAnsi="Times New Roman" w:cs="Times New Roman"/>
+          <w:sz w:val="24"/>
+          <w:szCs w:val="24"/>
+        </w:rPr>
+        <w:t xml:space="preserve"> to put the string together because that also sped the program up.</w:t>
+      </w:r>
+    </w:p>
+    <w:p>
+      <w:pPr>
+        <w:rPr>
+          <w:rFonts w:ascii="Times New Roman" w:hAnsi="Times New Roman" w:cs="Times New Roman"/>
+          <w:sz w:val="24"/>
+          <w:szCs w:val="24"/>
+        </w:rPr>
+      </w:pPr>
+      <w:r>
+        <w:rPr>
+          <w:rFonts w:ascii="Times New Roman" w:hAnsi="Times New Roman" w:cs="Times New Roman"/>
+          <w:sz w:val="24"/>
+          <w:szCs w:val="24"/>
+        </w:rPr>
+        <w:t xml:space="preserve">Finally, in the </w:t>
+      </w:r>
+      <w:proofErr w:type="spellStart"/>
+      <w:r>
+        <w:rPr>
+          <w:rFonts w:ascii="Times New Roman" w:hAnsi="Times New Roman" w:cs="Times New Roman"/>
+          <w:sz w:val="24"/>
+          <w:szCs w:val="24"/>
+        </w:rPr>
+        <w:t>generateId</w:t>
+      </w:r>
+      <w:proofErr w:type="spellEnd"/>
+      <w:r>
+        <w:rPr>
+          <w:rFonts w:ascii="Times New Roman" w:hAnsi="Times New Roman" w:cs="Times New Roman"/>
+          <w:sz w:val="24"/>
+          <w:szCs w:val="24"/>
+        </w:rPr>
+        <w:t xml:space="preserve"> function, there were nested loops used to come up with a random base id value before adding the n </w:t>
+      </w:r>
+      <w:proofErr w:type="spellStart"/>
+      <w:r>
+        <w:rPr>
+          <w:rFonts w:ascii="Times New Roman" w:hAnsi="Times New Roman" w:cs="Times New Roman"/>
+          <w:sz w:val="24"/>
+          <w:szCs w:val="24"/>
+        </w:rPr>
+        <w:t>int</w:t>
+      </w:r>
+      <w:proofErr w:type="spellEnd"/>
+      <w:r>
+        <w:rPr>
+          <w:rFonts w:ascii="Times New Roman" w:hAnsi="Times New Roman" w:cs="Times New Roman"/>
+          <w:sz w:val="24"/>
+          <w:szCs w:val="24"/>
+        </w:rPr>
+        <w:t xml:space="preserve"> passed in. To speed this function up, we determined the base value being used by the nested for loops and just simply returned that calculated value + n and the program’s speed went up again.</w:t>
+      </w:r>
+    </w:p>
+    <w:p>
+      <w:pPr>
+        <w:rPr>
+          <w:rFonts w:ascii="Times New Roman" w:hAnsi="Times New Roman" w:cs="Times New Roman"/>
+          <w:sz w:val="24"/>
+          <w:szCs w:val="24"/>
+        </w:rPr>
+      </w:pPr>
+      <w:r>
+        <w:rPr>
+          <w:rFonts w:ascii="Times New Roman" w:hAnsi="Times New Roman" w:cs="Times New Roman"/>
+          <w:sz w:val="24"/>
+          <w:szCs w:val="24"/>
+        </w:rPr>
+        <w:t xml:space="preserve">When we created the pinning tests, all of them passed with the original functions, but when we used the performance-enhanced functions, two of our functions failed, but on purpose. When the </w:t>
+      </w:r>
+      <w:proofErr w:type="spellStart"/>
+      <w:r>
+        <w:rPr>
+          <w:rFonts w:ascii="Times New Roman" w:hAnsi="Times New Roman" w:cs="Times New Roman"/>
+          <w:sz w:val="24"/>
+          <w:szCs w:val="24"/>
+        </w:rPr>
+        <w:t>getFirstMonkey</w:t>
+      </w:r>
+      <w:proofErr w:type="spellEnd"/>
+      <w:r>
+        <w:rPr>
+          <w:rFonts w:ascii="Times New Roman" w:hAnsi="Times New Roman" w:cs="Times New Roman"/>
+          <w:sz w:val="24"/>
+          <w:szCs w:val="24"/>
+        </w:rPr>
+        <w:t xml:space="preserve"> was changed to return </w:t>
+      </w:r>
+      <w:proofErr w:type="spellStart"/>
+      <w:r>
+        <w:rPr>
+          <w:rFonts w:ascii="Times New Roman" w:hAnsi="Times New Roman" w:cs="Times New Roman"/>
+          <w:sz w:val="24"/>
+          <w:szCs w:val="24"/>
+        </w:rPr>
+        <w:t>ml.get</w:t>
+      </w:r>
+      <w:proofErr w:type="spellEnd"/>
+      <w:r>
+        <w:rPr>
+          <w:rFonts w:ascii="Times New Roman" w:hAnsi="Times New Roman" w:cs="Times New Roman"/>
+          <w:sz w:val="24"/>
+          <w:szCs w:val="24"/>
+        </w:rPr>
+        <w:t xml:space="preserve">(1), the method automatically assumes the monkey in position 0 in the list is not a valid monkey, so therefore the tests that check that a valid monkey is return with one monkey in the list, fails. The other method that fails is the empty monkey list test for the </w:t>
+      </w:r>
+      <w:proofErr w:type="spellStart"/>
+      <w:r>
+        <w:rPr>
+          <w:rFonts w:ascii="Times New Roman" w:hAnsi="Times New Roman" w:cs="Times New Roman"/>
+          <w:sz w:val="24"/>
+          <w:szCs w:val="24"/>
+        </w:rPr>
+        <w:t>getFirstMonkey</w:t>
+      </w:r>
+      <w:proofErr w:type="spellEnd"/>
+      <w:r>
+        <w:rPr>
+          <w:rFonts w:ascii="Times New Roman" w:hAnsi="Times New Roman" w:cs="Times New Roman"/>
+          <w:sz w:val="24"/>
+          <w:szCs w:val="24"/>
+        </w:rPr>
+        <w:t xml:space="preserve"> function. The test is supposed to check that the observed and expected behavior both equal null, but since the list is empty, an </w:t>
+      </w:r>
+      <w:proofErr w:type="spellStart"/>
+      <w:r>
+        <w:rPr>
+          <w:rFonts w:ascii="Times New Roman" w:hAnsi="Times New Roman" w:cs="Times New Roman"/>
+          <w:sz w:val="24"/>
+          <w:szCs w:val="24"/>
+        </w:rPr>
+        <w:t>IndexOutOfBounds</w:t>
+      </w:r>
+      <w:proofErr w:type="spellEnd"/>
+      <w:r>
+        <w:rPr>
+          <w:rFonts w:ascii="Times New Roman" w:hAnsi="Times New Roman" w:cs="Times New Roman"/>
+          <w:sz w:val="24"/>
+          <w:szCs w:val="24"/>
+        </w:rPr>
+        <w:t xml:space="preserve"> exception is thrown and that is fine considering the sped up function performs correctly. In both of these cases, the tests would need to be rewritten because they are now incorrect, not the methods.</w:t>
+      </w:r>
+    </w:p>
+    <w:p>
+      <w:pPr>
+        <w:jc w:val="center"/>
+        <w:rPr>
+          <w:rFonts w:ascii="Times New Roman" w:hAnsi="Times New Roman" w:cs="Times New Roman"/>
+          <w:b/>
+          <w:sz w:val="24"/>
+          <w:szCs w:val="24"/>
+          <w:u w:val="single"/>
+        </w:rPr>
+      </w:pPr>
+      <w:r>
+        <w:rPr>
+          <w:rFonts w:ascii="Times New Roman" w:hAnsi="Times New Roman" w:cs="Times New Roman"/>
+          <w:b/>
+          <w:sz w:val="24"/>
+          <w:szCs w:val="24"/>
+          <w:u w:val="single"/>
+        </w:rPr>
+        <w:t>Initial/Final Times (w/ parameter of 23)</w:t>
+      </w:r>
+    </w:p>
+    <w:p>
+      <w:pPr>
+        <w:rPr>
+          <w:rFonts w:ascii="Times New Roman" w:hAnsi="Times New Roman" w:cs="Times New Roman"/>
+          <w:sz w:val="24"/>
+          <w:szCs w:val="24"/>
+        </w:rPr>
+      </w:pPr>
+      <w:r>
+        <w:rPr>
+          <w:rFonts w:ascii="Times New Roman" w:hAnsi="Times New Roman" w:cs="Times New Roman"/>
+          <w:sz w:val="24"/>
+          <w:szCs w:val="24"/>
+        </w:rPr>
+        <w:t>Initial Mean Time: 14.5758963 seconds</w:t>
+      </w:r>
+    </w:p>
+    <w:p>
+      <w:pPr>
+        <w:rPr>
+          <w:rFonts w:ascii="Times New Roman" w:hAnsi="Times New Roman" w:cs="Times New Roman"/>
+          <w:sz w:val="24"/>
+          <w:szCs w:val="24"/>
+        </w:rPr>
+      </w:pPr>
+      <w:r>
+        <w:rPr>
+          <w:rFonts w:ascii="Times New Roman" w:hAnsi="Times New Roman" w:cs="Times New Roman"/>
+          <w:sz w:val="24"/>
+          <w:szCs w:val="24"/>
+        </w:rPr>
+        <w:t>Initial Max Time: 14.7346586 seconds</w:t>
+      </w:r>
+    </w:p>
+    <w:p>
+      <w:r>
+        <w:t>Final Mean Time: 0.19983703 seconds</w:t>
+      </w:r>
+    </w:p>
+    <w:p>
+      <w:pPr>
+        <w:rPr>
+          <w:rFonts w:ascii="Times New Roman" w:hAnsi="Times New Roman" w:cs="Times New Roman"/>
+          <w:sz w:val="24"/>
+          <w:szCs w:val="24"/>
+        </w:rPr>
+      </w:pPr>
+      <w:r>
+        <w:rPr>
+          <w:rFonts w:ascii="Times New Roman" w:hAnsi="Times New Roman" w:cs="Times New Roman"/>
+          <w:sz w:val="24"/>
+          <w:szCs w:val="24"/>
+        </w:rPr>
+        <w:t>Final Max Time: 0.1975829 seconds</w:t>
+      </w:r>
     </w:p>
     <w:p>
       <w:pPr>
@@ -728,6 +944,18 @@
           <w:u w:val="single"/>
         </w:rPr>
       </w:pPr>
+    </w:p>
+    <w:p>
+      <w:pPr>
+        <w:jc w:val="center"/>
+        <w:rPr>
+          <w:rFonts w:ascii="Times New Roman" w:hAnsi="Times New Roman" w:cs="Times New Roman"/>
+          <w:b/>
+          <w:sz w:val="24"/>
+          <w:szCs w:val="24"/>
+          <w:u w:val="single"/>
+        </w:rPr>
+      </w:pPr>
       <w:r>
         <w:rPr>
           <w:rFonts w:ascii="Times New Roman" w:hAnsi="Times New Roman" w:cs="Times New Roman"/>
@@ -749,12 +977,116 @@
           <w:szCs w:val="24"/>
         </w:rPr>
       </w:pPr>
+      <w:r>
+        <w:rPr>
+          <w:noProof/>
+        </w:rPr>
+        <w:drawing>
+          <wp:inline distT="0" distB="0" distL="0" distR="0" wp14:anchorId="139516EA" wp14:editId="6D14A9C5">
+            <wp:extent cx="5638800" cy="3600450"/>
+            <wp:effectExtent l="0" t="0" r="0" b="0"/>
+            <wp:docPr id="3" name="Picture 3"/>
+            <wp:cNvGraphicFramePr>
+              <a:graphicFrameLocks xmlns:a="http://schemas.openxmlformats.org/drawingml/2006/main" noChangeAspect="1"/>
+            </wp:cNvGraphicFramePr>
+            <a:graphic xmlns:a="http://schemas.openxmlformats.org/drawingml/2006/main">
+              <a:graphicData uri="http://schemas.openxmlformats.org/drawingml/2006/picture">
+                <pic:pic xmlns:pic="http://schemas.openxmlformats.org/drawingml/2006/picture">
+                  <pic:nvPicPr>
+                    <pic:cNvPr id="0" name=""/>
+                    <pic:cNvPicPr/>
+                  </pic:nvPicPr>
+                  <pic:blipFill rotWithShape="1">
+                    <a:blip r:embed="rId8"/>
+                    <a:srcRect l="30609" t="9924"/>
+                    <a:stretch/>
+                  </pic:blipFill>
+                  <pic:spPr bwMode="auto">
+                    <a:xfrm>
+                      <a:off x="0" y="0"/>
+                      <a:ext cx="5638800" cy="3600450"/>
+                    </a:xfrm>
+                    <a:prstGeom prst="rect">
+                      <a:avLst/>
+                    </a:prstGeom>
+                    <a:ln>
+                      <a:noFill/>
+                    </a:ln>
+                    <a:extLst>
+                      <a:ext uri="{53640926-AAD7-44D8-BBD7-CCE9431645EC}">
+                        <a14:shadowObscured xmlns:a14="http://schemas.microsoft.com/office/drawing/2010/main"/>
+                      </a:ext>
+                    </a:extLst>
+                  </pic:spPr>
+                </pic:pic>
+              </a:graphicData>
+            </a:graphic>
+          </wp:inline>
+        </w:drawing>
+      </w:r>
+    </w:p>
+    <w:p>
+      <w:pPr>
+        <w:jc w:val="center"/>
+        <w:rPr>
+          <w:rFonts w:ascii="Times New Roman" w:hAnsi="Times New Roman" w:cs="Times New Roman"/>
+          <w:sz w:val="24"/>
+          <w:szCs w:val="24"/>
+        </w:rPr>
+      </w:pPr>
+      <w:r>
+        <w:rPr>
+          <w:noProof/>
+        </w:rPr>
+        <w:drawing>
+          <wp:inline distT="0" distB="0" distL="0" distR="0" wp14:anchorId="4DD52178" wp14:editId="1D58015C">
+            <wp:extent cx="5667375" cy="3429000"/>
+            <wp:effectExtent l="0" t="0" r="9525" b="0"/>
+            <wp:docPr id="4" name="Picture 4"/>
+            <wp:cNvGraphicFramePr>
+              <a:graphicFrameLocks xmlns:a="http://schemas.openxmlformats.org/drawingml/2006/main" noChangeAspect="1"/>
+            </wp:cNvGraphicFramePr>
+            <a:graphic xmlns:a="http://schemas.openxmlformats.org/drawingml/2006/main">
+              <a:graphicData uri="http://schemas.openxmlformats.org/drawingml/2006/picture">
+                <pic:pic xmlns:pic="http://schemas.openxmlformats.org/drawingml/2006/picture">
+                  <pic:nvPicPr>
+                    <pic:cNvPr id="0" name=""/>
+                    <pic:cNvPicPr/>
+                  </pic:nvPicPr>
+                  <pic:blipFill rotWithShape="1">
+                    <a:blip r:embed="rId9"/>
+                    <a:srcRect l="30448" t="9924"/>
+                    <a:stretch/>
+                  </pic:blipFill>
+                  <pic:spPr bwMode="auto">
+                    <a:xfrm>
+                      <a:off x="0" y="0"/>
+                      <a:ext cx="5667375" cy="3429000"/>
+                    </a:xfrm>
+                    <a:prstGeom prst="rect">
+                      <a:avLst/>
+                    </a:prstGeom>
+                    <a:ln>
+                      <a:noFill/>
+                    </a:ln>
+                    <a:extLst>
+                      <a:ext uri="{53640926-AAD7-44D8-BBD7-CCE9431645EC}">
+                        <a14:shadowObscured xmlns:a14="http://schemas.microsoft.com/office/drawing/2010/main"/>
+                      </a:ext>
+                    </a:extLst>
+                  </pic:spPr>
+                </pic:pic>
+              </a:graphicData>
+            </a:graphic>
+          </wp:inline>
+        </w:drawing>
+      </w:r>
       <w:bookmarkStart w:id="0" w:name="_GoBack"/>
       <w:bookmarkEnd w:id="0"/>
     </w:p>
     <w:sectPr>
       <w:pgSz w:w="12240" w:h="15840"/>
-      <w:pgMar w:top="1440" w:right="1440" w:bottom="1440" w:left="1440" w:header="720" w:footer="720" w:gutter="0"/>
+      <w:pgMar w:top="1008" w:right="1440" w:bottom="1008" w:left="1440" w:header="720" w:footer="720" w:gutter="0"/>
       <w:cols w:space="720"/>
       <w:docGrid w:linePitch="360"/>
     </w:sectPr>
@@ -922,6 +1254,29 @@
     <w:name w:val="Normal"/>
     <w:qFormat/>
   </w:style>
+  <w:style w:type="paragraph" w:styleId="Heading1">
+    <w:name w:val="heading 1"/>
+    <w:basedOn w:val="Normal"/>
+    <w:next w:val="Normal"/>
+    <w:link w:val="Heading1Char"/>
+    <w:uiPriority w:val="9"/>
+    <w:qFormat/>
+    <w:rsid w:val="00214335"/>
+    <w:pPr>
+      <w:keepNext/>
+      <w:keepLines/>
+      <w:spacing w:before="480" w:after="0"/>
+      <w:outlineLvl w:val="0"/>
+    </w:pPr>
+    <w:rPr>
+      <w:rFonts w:asciiTheme="majorHAnsi" w:eastAsiaTheme="majorEastAsia" w:hAnsiTheme="majorHAnsi" w:cstheme="majorBidi"/>
+      <w:b/>
+      <w:bCs/>
+      <w:color w:val="365F91" w:themeColor="accent1" w:themeShade="BF"/>
+      <w:sz w:val="28"/>
+      <w:szCs w:val="28"/>
+    </w:rPr>
+  </w:style>
   <w:style w:type="character" w:default="1" w:styleId="DefaultParagraphFont">
     <w:name w:val="Default Paragraph Font"/>
     <w:uiPriority w:val="1"/>
@@ -988,6 +1343,21 @@
       <w:rFonts w:ascii="Tahoma" w:hAnsi="Tahoma" w:cs="Tahoma"/>
       <w:sz w:val="16"/>
       <w:szCs w:val="16"/>
+    </w:rPr>
+  </w:style>
+  <w:style w:type="character" w:customStyle="1" w:styleId="Heading1Char">
+    <w:name w:val="Heading 1 Char"/>
+    <w:basedOn w:val="DefaultParagraphFont"/>
+    <w:link w:val="Heading1"/>
+    <w:uiPriority w:val="9"/>
+    <w:rsid w:val="00214335"/>
+    <w:rPr>
+      <w:rFonts w:asciiTheme="majorHAnsi" w:eastAsiaTheme="majorEastAsia" w:hAnsiTheme="majorHAnsi" w:cstheme="majorBidi"/>
+      <w:b/>
+      <w:bCs/>
+      <w:color w:val="365F91" w:themeColor="accent1" w:themeShade="BF"/>
+      <w:sz w:val="28"/>
+      <w:szCs w:val="28"/>
     </w:rPr>
   </w:style>
 </w:styles>
@@ -1153,6 +1523,29 @@
     <w:name w:val="Normal"/>
     <w:qFormat/>
   </w:style>
+  <w:style w:type="paragraph" w:styleId="Heading1">
+    <w:name w:val="heading 1"/>
+    <w:basedOn w:val="Normal"/>
+    <w:next w:val="Normal"/>
+    <w:link w:val="Heading1Char"/>
+    <w:uiPriority w:val="9"/>
+    <w:qFormat/>
+    <w:rsid w:val="00214335"/>
+    <w:pPr>
+      <w:keepNext/>
+      <w:keepLines/>
+      <w:spacing w:before="480" w:after="0"/>
+      <w:outlineLvl w:val="0"/>
+    </w:pPr>
+    <w:rPr>
+      <w:rFonts w:asciiTheme="majorHAnsi" w:eastAsiaTheme="majorEastAsia" w:hAnsiTheme="majorHAnsi" w:cstheme="majorBidi"/>
+      <w:b/>
+      <w:bCs/>
+      <w:color w:val="365F91" w:themeColor="accent1" w:themeShade="BF"/>
+      <w:sz w:val="28"/>
+      <w:szCs w:val="28"/>
+    </w:rPr>
+  </w:style>
   <w:style w:type="character" w:default="1" w:styleId="DefaultParagraphFont">
     <w:name w:val="Default Paragraph Font"/>
     <w:uiPriority w:val="1"/>
@@ -1219,6 +1612,21 @@
       <w:rFonts w:ascii="Tahoma" w:hAnsi="Tahoma" w:cs="Tahoma"/>
       <w:sz w:val="16"/>
       <w:szCs w:val="16"/>
+    </w:rPr>
+  </w:style>
+  <w:style w:type="character" w:customStyle="1" w:styleId="Heading1Char">
+    <w:name w:val="Heading 1 Char"/>
+    <w:basedOn w:val="DefaultParagraphFont"/>
+    <w:link w:val="Heading1"/>
+    <w:uiPriority w:val="9"/>
+    <w:rsid w:val="00214335"/>
+    <w:rPr>
+      <w:rFonts w:asciiTheme="majorHAnsi" w:eastAsiaTheme="majorEastAsia" w:hAnsiTheme="majorHAnsi" w:cstheme="majorBidi"/>
+      <w:b/>
+      <w:bCs/>
+      <w:color w:val="365F91" w:themeColor="accent1" w:themeShade="BF"/>
+      <w:sz w:val="28"/>
+      <w:szCs w:val="28"/>
     </w:rPr>
   </w:style>
 </w:styles>

</xml_diff>